<commit_message>
finish lab 1 file
</commit_message>
<xml_diff>
--- a/Лабораторная 1.docx
+++ b/Лабораторная 1.docx
@@ -3053,7 +3053,7 @@
           <w:sz w:val="28"/>
           <w:szCs w:val="28"/>
         </w:rPr>
-        <w:t>Возможность s</w:t>
+        <w:t xml:space="preserve">Возможность </w:t>
       </w:r>
       <w:proofErr w:type="spellStart"/>
       <w:r>
@@ -3061,7 +3061,7 @@
           <w:sz w:val="28"/>
           <w:szCs w:val="28"/>
         </w:rPr>
-        <w:t>elf-hosting</w:t>
+        <w:t>self-hosting</w:t>
       </w:r>
       <w:proofErr w:type="spellEnd"/>
       <w:r>
@@ -4760,16 +4760,7 @@
           <w:sz w:val="28"/>
           <w:szCs w:val="28"/>
         </w:rPr>
-        <w:t>Возможности</w:t>
-      </w:r>
-      <w:r>
-        <w:rPr>
-          <w:b/>
-          <w:bCs/>
-          <w:sz w:val="28"/>
-          <w:szCs w:val="28"/>
-        </w:rPr>
-        <w:t>:</w:t>
+        <w:t>Возможности:</w:t>
       </w:r>
     </w:p>
     <w:p>
@@ -4984,16 +4975,7 @@
           <w:sz w:val="28"/>
           <w:szCs w:val="28"/>
         </w:rPr>
-        <w:t>К</w:t>
-      </w:r>
-      <w:r>
-        <w:rPr>
-          <w:b/>
-          <w:bCs/>
-          <w:sz w:val="28"/>
-          <w:szCs w:val="28"/>
-        </w:rPr>
-        <w:t xml:space="preserve">оманды системы </w:t>
+        <w:t xml:space="preserve">Команды системы </w:t>
       </w:r>
       <w:proofErr w:type="spellStart"/>
       <w:r>
@@ -6076,7 +6058,6 @@
           <w:bCs/>
           <w:sz w:val="28"/>
           <w:szCs w:val="28"/>
-          <w:lang w:val="en-US"/>
         </w:rPr>
       </w:pPr>
       <w:r>
@@ -6108,7 +6089,6 @@
         <w:rPr>
           <w:sz w:val="28"/>
           <w:szCs w:val="28"/>
-          <w:lang w:val="en-US"/>
         </w:rPr>
       </w:pPr>
       <w:r>
@@ -6288,67 +6268,223 @@
           <w:lang w:val="en-US"/>
         </w:rPr>
       </w:pPr>
-      <w:proofErr w:type="spellStart"/>
-      <w:r>
-        <w:rPr>
-          <w:sz w:val="28"/>
-          <w:szCs w:val="28"/>
-        </w:rPr>
-        <w:t>git</w:t>
-      </w:r>
-      <w:proofErr w:type="spellEnd"/>
-      <w:r>
-        <w:rPr>
-          <w:sz w:val="28"/>
-          <w:szCs w:val="28"/>
-        </w:rPr>
-        <w:t xml:space="preserve"> </w:t>
-      </w:r>
-      <w:proofErr w:type="spellStart"/>
-      <w:r>
-        <w:rPr>
-          <w:sz w:val="28"/>
-          <w:szCs w:val="28"/>
-        </w:rPr>
-        <w:t>push</w:t>
-      </w:r>
-      <w:proofErr w:type="spellEnd"/>
-      <w:r>
-        <w:rPr>
-          <w:sz w:val="28"/>
-          <w:szCs w:val="28"/>
-        </w:rPr>
-        <w:t xml:space="preserve"> -u </w:t>
-      </w:r>
-      <w:proofErr w:type="spellStart"/>
-      <w:r>
-        <w:rPr>
-          <w:sz w:val="28"/>
-          <w:szCs w:val="28"/>
-        </w:rPr>
-        <w:t>origin</w:t>
-      </w:r>
-      <w:proofErr w:type="spellEnd"/>
-      <w:r>
-        <w:rPr>
-          <w:sz w:val="28"/>
-          <w:szCs w:val="28"/>
-        </w:rPr>
-        <w:t xml:space="preserve"> </w:t>
-      </w:r>
-      <w:proofErr w:type="spellStart"/>
-      <w:r>
-        <w:rPr>
-          <w:sz w:val="28"/>
-          <w:szCs w:val="28"/>
-        </w:rPr>
-        <w:t>main</w:t>
-      </w:r>
-      <w:proofErr w:type="spellEnd"/>
+      <w:r>
+        <w:rPr>
+          <w:sz w:val="28"/>
+          <w:szCs w:val="28"/>
+          <w:lang w:val="en-US"/>
+        </w:rPr>
+        <w:t>git push -u origin main</w:t>
+      </w:r>
+    </w:p>
+    <w:p>
+      <w:pPr>
+        <w:pStyle w:val="21"/>
+        <w:spacing w:after="0" w:line="360" w:lineRule="auto"/>
+        <w:ind w:firstLine="709"/>
+        <w:jc w:val="both"/>
+        <w:rPr>
+          <w:sz w:val="28"/>
+          <w:szCs w:val="28"/>
+        </w:rPr>
+      </w:pPr>
+      <w:r>
+        <w:rPr>
+          <w:sz w:val="28"/>
+          <w:szCs w:val="28"/>
+        </w:rPr>
+        <w:t xml:space="preserve">На рисунке 2 показана часть </w:t>
+      </w:r>
+      <w:r>
+        <w:rPr>
+          <w:sz w:val="28"/>
+          <w:szCs w:val="28"/>
+        </w:rPr>
+        <w:t>выполненных команд.</w:t>
+      </w:r>
+    </w:p>
+    <w:p>
+      <w:pPr>
+        <w:pStyle w:val="21"/>
+        <w:spacing w:after="0" w:line="360" w:lineRule="auto"/>
+        <w:ind w:firstLine="709"/>
+        <w:jc w:val="both"/>
+        <w:rPr>
+          <w:sz w:val="28"/>
+          <w:szCs w:val="28"/>
+        </w:rPr>
+      </w:pPr>
+      <w:r>
+        <w:rPr>
+          <w:noProof/>
+        </w:rPr>
+        <w:lastRenderedPageBreak/>
+        <w:drawing>
+          <wp:inline distT="0" distB="0" distL="0" distR="0" wp14:anchorId="638F46AC" wp14:editId="0A973284">
+            <wp:extent cx="5553075" cy="6457950"/>
+            <wp:effectExtent l="0" t="0" r="9525" b="0"/>
+            <wp:docPr id="3" name="Рисунок 3"/>
+            <wp:cNvGraphicFramePr>
+              <a:graphicFrameLocks xmlns:a="http://schemas.openxmlformats.org/drawingml/2006/main" noChangeAspect="1"/>
+            </wp:cNvGraphicFramePr>
+            <a:graphic xmlns:a="http://schemas.openxmlformats.org/drawingml/2006/main">
+              <a:graphicData uri="http://schemas.openxmlformats.org/drawingml/2006/picture">
+                <pic:pic xmlns:pic="http://schemas.openxmlformats.org/drawingml/2006/picture">
+                  <pic:nvPicPr>
+                    <pic:cNvPr id="1" name=""/>
+                    <pic:cNvPicPr/>
+                  </pic:nvPicPr>
+                  <pic:blipFill>
+                    <a:blip r:embed="rId10"/>
+                    <a:stretch>
+                      <a:fillRect/>
+                    </a:stretch>
+                  </pic:blipFill>
+                  <pic:spPr>
+                    <a:xfrm>
+                      <a:off x="0" y="0"/>
+                      <a:ext cx="5553075" cy="6457950"/>
+                    </a:xfrm>
+                    <a:prstGeom prst="rect">
+                      <a:avLst/>
+                    </a:prstGeom>
+                  </pic:spPr>
+                </pic:pic>
+              </a:graphicData>
+            </a:graphic>
+          </wp:inline>
+        </w:drawing>
+      </w:r>
+    </w:p>
+    <w:p>
+      <w:pPr>
+        <w:pStyle w:val="21"/>
+        <w:spacing w:after="0" w:line="360" w:lineRule="auto"/>
+        <w:ind w:firstLine="709"/>
+        <w:jc w:val="center"/>
+        <w:rPr>
+          <w:b/>
+          <w:bCs/>
+          <w:sz w:val="28"/>
+          <w:szCs w:val="28"/>
+        </w:rPr>
+      </w:pPr>
+      <w:r>
+        <w:rPr>
+          <w:b/>
+          <w:bCs/>
+          <w:sz w:val="28"/>
+          <w:szCs w:val="28"/>
+        </w:rPr>
+        <w:t>Рис. 2. Процесс создания репозитория</w:t>
+      </w:r>
+    </w:p>
+    <w:p>
+      <w:pPr>
+        <w:pStyle w:val="21"/>
+        <w:spacing w:after="0" w:line="360" w:lineRule="auto"/>
+        <w:ind w:firstLine="709"/>
+        <w:jc w:val="both"/>
+        <w:rPr>
+          <w:sz w:val="28"/>
+          <w:szCs w:val="28"/>
+        </w:rPr>
+      </w:pPr>
+      <w:r>
+        <w:rPr>
+          <w:sz w:val="28"/>
+          <w:szCs w:val="28"/>
+        </w:rPr>
+        <w:t>В итоге выполнения команд отчет был добавлен в репозиторий. На рисунке 3 можно видеть добавленный в репозиторий отчет.</w:t>
+      </w:r>
+    </w:p>
+    <w:p>
+      <w:pPr>
+        <w:pStyle w:val="21"/>
+        <w:spacing w:after="0" w:line="360" w:lineRule="auto"/>
+        <w:jc w:val="center"/>
+        <w:rPr>
+          <w:sz w:val="28"/>
+          <w:szCs w:val="28"/>
+          <w:lang w:val="en-US"/>
+        </w:rPr>
+      </w:pPr>
+      <w:r>
+        <w:rPr>
+          <w:noProof/>
+        </w:rPr>
+        <w:drawing>
+          <wp:inline distT="0" distB="0" distL="0" distR="0" wp14:anchorId="41C4BD7E" wp14:editId="038BA94D">
+            <wp:extent cx="6076950" cy="1548116"/>
+            <wp:effectExtent l="0" t="0" r="0" b="0"/>
+            <wp:docPr id="2" name="Рисунок 2"/>
+            <wp:cNvGraphicFramePr>
+              <a:graphicFrameLocks xmlns:a="http://schemas.openxmlformats.org/drawingml/2006/main" noChangeAspect="1"/>
+            </wp:cNvGraphicFramePr>
+            <a:graphic xmlns:a="http://schemas.openxmlformats.org/drawingml/2006/main">
+              <a:graphicData uri="http://schemas.openxmlformats.org/drawingml/2006/picture">
+                <pic:pic xmlns:pic="http://schemas.openxmlformats.org/drawingml/2006/picture">
+                  <pic:nvPicPr>
+                    <pic:cNvPr id="1" name=""/>
+                    <pic:cNvPicPr/>
+                  </pic:nvPicPr>
+                  <pic:blipFill>
+                    <a:blip r:embed="rId11"/>
+                    <a:stretch>
+                      <a:fillRect/>
+                    </a:stretch>
+                  </pic:blipFill>
+                  <pic:spPr>
+                    <a:xfrm>
+                      <a:off x="0" y="0"/>
+                      <a:ext cx="6089972" cy="1551433"/>
+                    </a:xfrm>
+                    <a:prstGeom prst="rect">
+                      <a:avLst/>
+                    </a:prstGeom>
+                  </pic:spPr>
+                </pic:pic>
+              </a:graphicData>
+            </a:graphic>
+          </wp:inline>
+        </w:drawing>
+      </w:r>
+    </w:p>
+    <w:p>
+      <w:pPr>
+        <w:pStyle w:val="21"/>
+        <w:spacing w:after="0" w:line="360" w:lineRule="auto"/>
+        <w:jc w:val="center"/>
+        <w:rPr>
+          <w:b/>
+          <w:bCs/>
+          <w:sz w:val="28"/>
+          <w:szCs w:val="28"/>
+        </w:rPr>
+      </w:pPr>
+      <w:r>
+        <w:rPr>
+          <w:b/>
+          <w:bCs/>
+          <w:sz w:val="28"/>
+          <w:szCs w:val="28"/>
+        </w:rPr>
+        <w:t xml:space="preserve">Рис 3. Содержимое </w:t>
+      </w:r>
+      <w:r>
+        <w:rPr>
+          <w:b/>
+          <w:bCs/>
+          <w:sz w:val="28"/>
+          <w:szCs w:val="28"/>
+          <w:lang w:val="en-US"/>
+        </w:rPr>
+        <w:t>GitHub</w:t>
+      </w:r>
     </w:p>
     <w:sectPr>
-      <w:headerReference w:type="default" r:id="rId10"/>
-      <w:footerReference w:type="default" r:id="rId11"/>
+      <w:headerReference w:type="default" r:id="rId12"/>
+      <w:footerReference w:type="default" r:id="rId13"/>
       <w:pgSz w:w="11907" w:h="16840" w:code="9"/>
       <w:pgMar w:top="993" w:right="567" w:bottom="1134" w:left="1134" w:header="709" w:footer="709" w:gutter="0"/>
       <w:cols w:space="709"/>
@@ -8247,6 +8383,7 @@
   <w:style w:type="character" w:default="1" w:styleId="a0">
     <w:name w:val="Default Paragraph Font"/>
     <w:uiPriority w:val="1"/>
+    <w:semiHidden/>
     <w:unhideWhenUsed/>
   </w:style>
   <w:style w:type="table" w:default="1" w:styleId="a1">

</xml_diff>